<commit_message>
Docx writer: restart footnotes by section by default.
This can be overridden by a final sectPr element in the body
of the reference.docx.

It will only change things for `--top-level-division=chapter`,
since only top-level chapters are put in separate sections.
For that use it will mean that footnote numbers start over with
each chapter, which is usually what is wanted.

Closes #2773.
</commit_message>
<xml_diff>
--- a/test/docx/golden/block_quotes.docx
+++ b/test/docx/golden/block_quotes.docx
@@ -68,7 +68,11 @@
       </w:r>
     </w:p>
     <w:bookmarkEnd w:id="20"/>
-    <w:sectPr/>
+    <w:sectPr>
+      <w:footnotePr>
+        <w:numRestart w:val="eachSect"/>
+      </w:footnotePr>
+    </w:sectPr>
   </w:body>
 </w:document>
 </file>

</xml_diff>

<commit_message>
Update docx golden tests for reference doc changes.
</commit_message>
<xml_diff>
--- a/test/docx/golden/block_quotes.docx
+++ b/test/docx/golden/block_quotes.docx
@@ -244,8 +244,6 @@
     </w:pPr>
     <w:rPr>
       <w:rFonts w:asciiTheme="majorHAnsi" w:cstheme="majorBidi" w:eastAsiaTheme="majorEastAsia" w:hAnsiTheme="majorHAnsi"/>
-      <w:spacing w:val="-10"/>
-      <w:kern w:val="28"/>
       <w:sz w:val="56"/>
       <w:szCs w:val="56"/>
     </w:rPr>
@@ -258,8 +256,6 @@
     <w:rsid w:val="00A10FD9"/>
     <w:rPr>
       <w:rFonts w:asciiTheme="majorHAnsi" w:cstheme="majorBidi" w:eastAsiaTheme="majorEastAsia" w:hAnsiTheme="majorHAnsi"/>
-      <w:spacing w:val="-10"/>
-      <w:kern w:val="28"/>
       <w:sz w:val="56"/>
       <w:szCs w:val="56"/>
     </w:rPr>
@@ -300,23 +296,31 @@
   </w:style>
   <w:style w:customStyle="1" w:styleId="Author" w:type="paragraph">
     <w:name w:val="Author"/>
+    <w:basedOn w:val="Title"/>
     <w:next w:val="BodyText"/>
     <w:qFormat/>
     <w:pPr>
       <w:keepNext/>
       <w:keepLines/>
-      <w:jc w:val="center"/>
-    </w:pPr>
+    </w:pPr>
+    <w:rPr>
+      <w:sz w:val="24"/>
+      <w:szCs w:val="24"/>
+    </w:rPr>
   </w:style>
   <w:style w:styleId="Date" w:type="paragraph">
     <w:name w:val="Date"/>
+    <w:basedOn w:val="Title"/>
     <w:next w:val="BodyText"/>
     <w:qFormat/>
     <w:pPr>
       <w:keepNext/>
       <w:keepLines/>
-      <w:jc w:val="center"/>
-    </w:pPr>
+    </w:pPr>
+    <w:rPr>
+      <w:sz w:val="24"/>
+      <w:szCs w:val="24"/>
+    </w:rPr>
   </w:style>
   <w:style w:customStyle="1" w:styleId="AbstractTitle" w:type="paragraph">
     <w:name w:val="Abstract Title"/>

</xml_diff>

<commit_message>
Docx writer: preserve Relationships for images from reference docx.
This should allow one to include an image in a reference.docx and
reference it in an openxml template.

Closes #10759.
</commit_message>
<xml_diff>
--- a/test/docx/golden/block_quotes.docx
+++ b/test/docx/golden/block_quotes.docx
@@ -2,7 +2,7 @@
 <file path=word/document.xml><?xml version="1.0" encoding="utf-8"?>
 <w:document xmlns:w="http://schemas.openxmlformats.org/wordprocessingml/2006/main" xmlns:m="http://schemas.openxmlformats.org/officeDocument/2006/math" xmlns:r="http://schemas.openxmlformats.org/officeDocument/2006/relationships" xmlns:o="urn:schemas-microsoft-com:office:office" xmlns:v="urn:schemas-microsoft-com:vml" xmlns:w10="urn:schemas-microsoft-com:office:word" xmlns:a="http://schemas.openxmlformats.org/drawingml/2006/main" xmlns:pic="http://schemas.openxmlformats.org/drawingml/2006/picture" xmlns:wp="http://schemas.openxmlformats.org/drawingml/2006/wordprocessingDrawing">
   <w:body>
-    <w:bookmarkStart w:id="20" w:name="some-block-quotes-in-different-ways"/>
+    <w:bookmarkStart w:id="9" w:name="some-block-quotes-in-different-ways"/>
     <w:p>
       <w:pPr>
         <w:pStyle w:val="Heading2"/>
@@ -67,7 +67,7 @@
         <w:t xml:space="preserve">And back to the normal style.</w:t>
       </w:r>
     </w:p>
-    <w:bookmarkEnd w:id="20"/>
+    <w:bookmarkEnd w:id="9"/>
     <w:sectPr>
       <w:footnotePr>
         <w:numRestart w:val="eachSect"/>

</xml_diff>